<commit_message>
Added a matriculation number to the report
</commit_message>
<xml_diff>
--- a/Report.docx
+++ b/Report.docx
@@ -29,11 +29,22 @@
       </w:r>
       <w:proofErr w:type="spellStart"/>
       <w:r>
-        <w:t>Hrytsenko</w:t>
+        <w:t>Hrytsen</w:t>
+      </w:r>
+      <w:bookmarkStart w:id="0" w:name="_GoBack"/>
+      <w:bookmarkEnd w:id="0"/>
+      <w:r>
+        <w:t>ko</w:t>
       </w:r>
       <w:proofErr w:type="spellEnd"/>
       <w:r>
-        <w:t xml:space="preserve"> (TBA), </w:t>
+        <w:t xml:space="preserve"> (</w:t>
+      </w:r>
+      <w:r>
+        <w:t>261885</w:t>
+      </w:r>
+      <w:r>
+        <w:t xml:space="preserve">), </w:t>
       </w:r>
       <w:hyperlink r:id="rId6" w:history="1">
         <w:r>
@@ -326,19 +337,7 @@
         <w:rPr>
           <w:rFonts w:eastAsia="Times New Roman" w:cstheme="minorHAnsi"/>
         </w:rPr>
-        <w:t xml:space="preserve">For each dataset, we chose a receding radius for the clusters. This means that the clusters are </w:t>
-      </w:r>
-      <w:r>
-        <w:rPr>
-          <w:rFonts w:eastAsia="Times New Roman" w:cstheme="minorHAnsi"/>
-        </w:rPr>
-        <w:t>denser</w:t>
-      </w:r>
-      <w:r>
-        <w:rPr>
-          <w:rFonts w:eastAsia="Times New Roman" w:cstheme="minorHAnsi"/>
-        </w:rPr>
-        <w:t xml:space="preserve"> in the center and less dense towards the edges. As the total dimensionality increases, we also increase the amount of clusters in the dataset, as well</w:t>
+        <w:t>For each dataset, we chose a receding radius for the clusters. This means that the clusters are denser in the center and less dense towards the edges. As the total dimensionality increases, we also increase the amount of clusters in the dataset, as well</w:t>
       </w:r>
       <w:r>
         <w:rPr>
@@ -804,19 +803,7 @@
         <w:rPr>
           <w:rFonts w:eastAsia="Times New Roman" w:cstheme="minorHAnsi"/>
         </w:rPr>
-        <w:t xml:space="preserve">In the 2-dimensional dataset, most cells contain at least one object. </w:t>
-      </w:r>
-      <w:r>
-        <w:rPr>
-          <w:rFonts w:eastAsia="Times New Roman" w:cstheme="minorHAnsi"/>
-        </w:rPr>
-        <w:t>Interestingly</w:t>
-      </w:r>
-      <w:r>
-        <w:rPr>
-          <w:rFonts w:eastAsia="Times New Roman" w:cstheme="minorHAnsi"/>
-        </w:rPr>
-        <w:t>, absolut</w:t>
+        <w:t>In the 2-dimensional dataset, most cells contain at least one object. Interestingly, absolut</w:t>
       </w:r>
       <w:r>
         <w:rPr>
@@ -898,8 +885,6 @@
         </w:rPr>
         <w:t>.</w:t>
       </w:r>
-      <w:bookmarkStart w:id="0" w:name="_GoBack"/>
-      <w:bookmarkEnd w:id="0"/>
     </w:p>
     <w:p>
       <w:pPr>

</xml_diff>

<commit_message>
Added final subtask & report PDF
</commit_message>
<xml_diff>
--- a/Report.docx
+++ b/Report.docx
@@ -2,41 +2,11 @@
 <file path=word/document.xml><?xml version="1.0" encoding="utf-8"?>
 <w:document xmlns:wpc="http://schemas.microsoft.com/office/word/2010/wordprocessingCanvas" xmlns:mc="http://schemas.openxmlformats.org/markup-compatibility/2006" xmlns:o="urn:schemas-microsoft-com:office:office" xmlns:r="http://schemas.openxmlformats.org/officeDocument/2006/relationships" xmlns:m="http://schemas.openxmlformats.org/officeDocument/2006/math" xmlns:v="urn:schemas-microsoft-com:vml" xmlns:wp14="http://schemas.microsoft.com/office/word/2010/wordprocessingDrawing" xmlns:wp="http://schemas.openxmlformats.org/drawingml/2006/wordprocessingDrawing" xmlns:w10="urn:schemas-microsoft-com:office:word" xmlns:w="http://schemas.openxmlformats.org/wordprocessingml/2006/main" xmlns:w14="http://schemas.microsoft.com/office/word/2010/wordml" xmlns:wpg="http://schemas.microsoft.com/office/word/2010/wordprocessingGroup" xmlns:wpi="http://schemas.microsoft.com/office/word/2010/wordprocessingInk" xmlns:wne="http://schemas.microsoft.com/office/word/2006/wordml" xmlns:wps="http://schemas.microsoft.com/office/word/2010/wordprocessingShape" mc:Ignorable="w14 wp14">
   <w:body>
-    <w:p>
-      <w:pPr>
-        <w:jc w:val="center"/>
-        <w:rPr>
-          <w:b/>
-          <w:sz w:val="36"/>
-        </w:rPr>
-      </w:pPr>
-      <w:r>
-        <w:rPr>
-          <w:b/>
-          <w:sz w:val="36"/>
-        </w:rPr>
-        <w:t>MLPCD, Assignment 1: Curse of Dimensionality</w:t>
-      </w:r>
-    </w:p>
-    <w:p>
-      <w:proofErr w:type="spellStart"/>
-      <w:r>
-        <w:t>Mariia</w:t>
-      </w:r>
-      <w:proofErr w:type="spellEnd"/>
-      <w:r>
-        <w:t xml:space="preserve"> </w:t>
-      </w:r>
-      <w:proofErr w:type="spellStart"/>
-      <w:r>
-        <w:t>Hrytsen</w:t>
-      </w:r>
-      <w:bookmarkStart w:id="0" w:name="_GoBack"/>
-      <w:bookmarkEnd w:id="0"/>
-      <w:r>
-        <w:t>ko</w:t>
-      </w:r>
-      <w:proofErr w:type="spellEnd"/>
+    <w:p/>
+    <w:p>
+      <w:r>
+        <w:t>MARIIA HRYTSENKO</w:t>
+      </w:r>
       <w:r>
         <w:t xml:space="preserve"> (</w:t>
       </w:r>
@@ -46,7 +16,7 @@
       <w:r>
         <w:t xml:space="preserve">), </w:t>
       </w:r>
-      <w:hyperlink r:id="rId6" w:history="1">
+      <w:hyperlink r:id="rId8" w:history="1">
         <w:r>
           <w:rPr>
             <w:rStyle w:val="a3"/>
@@ -56,17 +26,14 @@
       </w:hyperlink>
       <w:r>
         <w:br/>
-        <w:t xml:space="preserve">Noah </w:t>
-      </w:r>
-      <w:proofErr w:type="spellStart"/>
-      <w:r>
-        <w:t>Gövert</w:t>
-      </w:r>
-      <w:proofErr w:type="spellEnd"/>
+      </w:r>
+      <w:r>
+        <w:t>NOAH GÖVERT</w:t>
+      </w:r>
       <w:r>
         <w:t xml:space="preserve"> (225862), </w:t>
       </w:r>
-      <w:hyperlink r:id="rId7" w:history="1">
+      <w:hyperlink r:id="rId9" w:history="1">
         <w:r>
           <w:rPr>
             <w:rStyle w:val="a3"/>
@@ -77,23 +44,13 @@
       <w:r>
         <w:br/>
       </w:r>
-      <w:proofErr w:type="spellStart"/>
-      <w:r>
-        <w:t>Vladislav</w:t>
-      </w:r>
-      <w:proofErr w:type="spellEnd"/>
-      <w:r>
-        <w:t xml:space="preserve"> </w:t>
-      </w:r>
-      <w:proofErr w:type="spellStart"/>
-      <w:r>
-        <w:t>Malyarchuk</w:t>
-      </w:r>
-      <w:proofErr w:type="spellEnd"/>
+      <w:r>
+        <w:t>VLADISLAV MALYARCHUK</w:t>
+      </w:r>
       <w:r>
         <w:t xml:space="preserve"> (222742), </w:t>
       </w:r>
-      <w:hyperlink r:id="rId8" w:history="1">
+      <w:hyperlink r:id="rId10" w:history="1">
         <w:r>
           <w:rPr>
             <w:rStyle w:val="a3"/>
@@ -104,15 +61,13 @@
       <w:r>
         <w:br/>
       </w:r>
-      <w:proofErr w:type="spellStart"/>
-      <w:r>
-        <w:t>Constantin</w:t>
-      </w:r>
-      <w:proofErr w:type="spellEnd"/>
-      <w:r>
-        <w:t xml:space="preserve"> Weber (222529), </w:t>
-      </w:r>
-      <w:hyperlink r:id="rId9" w:history="1">
+      <w:r>
+        <w:t>CONSTANTIN WEBER</w:t>
+      </w:r>
+      <w:r>
+        <w:t xml:space="preserve"> (222529), </w:t>
+      </w:r>
+      <w:hyperlink r:id="rId11" w:history="1">
         <w:r>
           <w:rPr>
             <w:rStyle w:val="a3"/>
@@ -146,7 +101,12 @@
     </w:p>
     <w:p>
       <w:r>
-        <w:t xml:space="preserve">As the number of dimensions increases, the volume of the space increases exponentially, causing data points to become sparse. This sparsity means that the distance between any two </w:t>
+        <w:t>As the number of dimensions increases, the volume of the space</w:t>
+      </w:r>
+      <w:bookmarkStart w:id="0" w:name="_GoBack"/>
+      <w:bookmarkEnd w:id="0"/>
+      <w:r>
+        <w:t xml:space="preserve"> increases exponentially, causing data points to become sparse. This sparsity means that the distance between any two </w:t>
       </w:r>
       <w:proofErr w:type="gramStart"/>
       <w:r>
@@ -421,7 +381,7 @@
                     <pic:cNvPicPr/>
                   </pic:nvPicPr>
                   <pic:blipFill>
-                    <a:blip r:embed="rId10" cstate="print">
+                    <a:blip r:embed="rId12" cstate="print">
                       <a:extLst>
                         <a:ext uri="{28A0092B-C50C-407E-A947-70E740481C1C}">
                           <a14:useLocalDpi xmlns:a14="http://schemas.microsoft.com/office/drawing/2010/main" val="0"/>
@@ -487,281 +447,6 @@
                 <pic:pic xmlns:pic="http://schemas.openxmlformats.org/drawingml/2006/picture">
                   <pic:nvPicPr>
                     <pic:cNvPr id="0" name="pca on datasets.png"/>
-                    <pic:cNvPicPr/>
-                  </pic:nvPicPr>
-                  <pic:blipFill>
-                    <a:blip r:embed="rId11" cstate="print">
-                      <a:extLst>
-                        <a:ext uri="{28A0092B-C50C-407E-A947-70E740481C1C}">
-                          <a14:useLocalDpi xmlns:a14="http://schemas.microsoft.com/office/drawing/2010/main" val="0"/>
-                        </a:ext>
-                      </a:extLst>
-                    </a:blip>
-                    <a:stretch>
-                      <a:fillRect/>
-                    </a:stretch>
-                  </pic:blipFill>
-                  <pic:spPr>
-                    <a:xfrm>
-                      <a:off x="0" y="0"/>
-                      <a:ext cx="5943600" cy="1270000"/>
-                    </a:xfrm>
-                    <a:prstGeom prst="rect">
-                      <a:avLst/>
-                    </a:prstGeom>
-                  </pic:spPr>
-                </pic:pic>
-              </a:graphicData>
-            </a:graphic>
-          </wp:inline>
-        </w:drawing>
-      </w:r>
-    </w:p>
-    <w:p>
-      <w:pPr>
-        <w:spacing w:before="100" w:beforeAutospacing="1" w:after="100" w:afterAutospacing="1" w:line="240" w:lineRule="auto"/>
-        <w:rPr>
-          <w:rFonts w:eastAsia="Times New Roman" w:cstheme="minorHAnsi"/>
-        </w:rPr>
-      </w:pPr>
-      <w:r>
-        <w:rPr>
-          <w:rFonts w:eastAsia="Times New Roman" w:cstheme="minorHAnsi"/>
-        </w:rPr>
-        <w:t>PCA, on the other hand, transforms the data to maximize variance along the principal components, effectively summarizing the data with fewer dimensions.</w:t>
-      </w:r>
-      <w:r>
-        <w:rPr>
-          <w:rFonts w:eastAsia="Times New Roman" w:cstheme="minorHAnsi"/>
-        </w:rPr>
-        <w:t xml:space="preserve"> </w:t>
-      </w:r>
-      <w:r>
-        <w:rPr>
-          <w:rFonts w:eastAsia="Times New Roman" w:cstheme="minorHAnsi"/>
-        </w:rPr>
-        <w:t>After observing the stark differences between the multiple visualization techniques, we’ve opted for PCA</w:t>
-      </w:r>
-      <w:r>
-        <w:rPr>
-          <w:rFonts w:eastAsia="Times New Roman" w:cstheme="minorHAnsi"/>
-        </w:rPr>
-        <w:t xml:space="preserve"> in later chapters</w:t>
-      </w:r>
-      <w:r>
-        <w:rPr>
-          <w:rFonts w:eastAsia="Times New Roman" w:cstheme="minorHAnsi"/>
-        </w:rPr>
-        <w:t xml:space="preserve">, as it allows us to </w:t>
-      </w:r>
-      <w:r>
-        <w:rPr>
-          <w:rFonts w:eastAsia="Times New Roman" w:cstheme="minorHAnsi"/>
-        </w:rPr>
-        <w:t>show</w:t>
-      </w:r>
-      <w:r>
-        <w:rPr>
-          <w:rFonts w:eastAsia="Times New Roman" w:cstheme="minorHAnsi"/>
-        </w:rPr>
-        <w:t xml:space="preserve"> way more differences in high-dimensional datasets than MDS.</w:t>
-      </w:r>
-    </w:p>
-    <w:p>
-      <w:pPr>
-        <w:spacing w:before="100" w:beforeAutospacing="1" w:after="100" w:afterAutospacing="1" w:line="240" w:lineRule="auto"/>
-        <w:rPr>
-          <w:rFonts w:eastAsia="Times New Roman" w:cstheme="minorHAnsi"/>
-          <w:b/>
-          <w:sz w:val="28"/>
-        </w:rPr>
-      </w:pPr>
-      <w:r>
-        <w:rPr>
-          <w:rFonts w:eastAsia="Times New Roman" w:cstheme="minorHAnsi"/>
-          <w:b/>
-          <w:sz w:val="28"/>
-        </w:rPr>
-        <w:t xml:space="preserve">3. </w:t>
-      </w:r>
-      <w:r>
-        <w:rPr>
-          <w:rFonts w:eastAsia="Times New Roman" w:cstheme="minorHAnsi"/>
-          <w:b/>
-          <w:sz w:val="28"/>
-        </w:rPr>
-        <w:t>Knowledge</w:t>
-      </w:r>
-      <w:r>
-        <w:rPr>
-          <w:rFonts w:eastAsia="Times New Roman" w:cstheme="minorHAnsi"/>
-          <w:b/>
-          <w:sz w:val="28"/>
-        </w:rPr>
-        <w:t xml:space="preserve"> Discovery</w:t>
-      </w:r>
-    </w:p>
-    <w:p>
-      <w:pPr>
-        <w:spacing w:before="100" w:beforeAutospacing="1" w:after="100" w:afterAutospacing="1" w:line="240" w:lineRule="auto"/>
-        <w:rPr>
-          <w:rFonts w:eastAsia="Times New Roman" w:cstheme="minorHAnsi"/>
-        </w:rPr>
-      </w:pPr>
-      <w:r>
-        <w:rPr>
-          <w:rFonts w:eastAsia="Times New Roman" w:cstheme="minorHAnsi"/>
-        </w:rPr>
-        <w:t>First, w</w:t>
-      </w:r>
-      <w:r>
-        <w:rPr>
-          <w:rFonts w:eastAsia="Times New Roman" w:cstheme="minorHAnsi"/>
-        </w:rPr>
-        <w:t xml:space="preserve">e calculated and compared three distance metrics: Euclidean, Manhattan, and </w:t>
-      </w:r>
-      <w:proofErr w:type="spellStart"/>
-      <w:r>
-        <w:rPr>
-          <w:rFonts w:eastAsia="Times New Roman" w:cstheme="minorHAnsi"/>
-        </w:rPr>
-        <w:t>Chebyshev</w:t>
-      </w:r>
-      <w:proofErr w:type="spellEnd"/>
-      <w:r>
-        <w:rPr>
-          <w:rFonts w:eastAsia="Times New Roman" w:cstheme="minorHAnsi"/>
-        </w:rPr>
-        <w:t xml:space="preserve"> distances:</w:t>
-      </w:r>
-    </w:p>
-    <w:p>
-      <w:pPr>
-        <w:spacing w:before="100" w:beforeAutospacing="1" w:after="100" w:afterAutospacing="1" w:line="240" w:lineRule="auto"/>
-        <w:rPr>
-          <w:rFonts w:eastAsia="Times New Roman" w:cstheme="minorHAnsi"/>
-        </w:rPr>
-      </w:pPr>
-      <w:r>
-        <w:rPr>
-          <w:rFonts w:eastAsia="Times New Roman" w:cstheme="minorHAnsi"/>
-          <w:noProof/>
-        </w:rPr>
-        <w:drawing>
-          <wp:inline distT="0" distB="0" distL="0" distR="0">
-            <wp:extent cx="5943600" cy="1667510"/>
-            <wp:effectExtent l="0" t="0" r="0" b="8890"/>
-            <wp:docPr id="3" name="Рисунок 3"/>
-            <wp:cNvGraphicFramePr>
-              <a:graphicFrameLocks xmlns:a="http://schemas.openxmlformats.org/drawingml/2006/main" noChangeAspect="1"/>
-            </wp:cNvGraphicFramePr>
-            <a:graphic xmlns:a="http://schemas.openxmlformats.org/drawingml/2006/main">
-              <a:graphicData uri="http://schemas.openxmlformats.org/drawingml/2006/picture">
-                <pic:pic xmlns:pic="http://schemas.openxmlformats.org/drawingml/2006/picture">
-                  <pic:nvPicPr>
-                    <pic:cNvPr id="0" name="distance metrics per dimensionality.png"/>
-                    <pic:cNvPicPr/>
-                  </pic:nvPicPr>
-                  <pic:blipFill>
-                    <a:blip r:embed="rId12">
-                      <a:extLst>
-                        <a:ext uri="{28A0092B-C50C-407E-A947-70E740481C1C}">
-                          <a14:useLocalDpi xmlns:a14="http://schemas.microsoft.com/office/drawing/2010/main" val="0"/>
-                        </a:ext>
-                      </a:extLst>
-                    </a:blip>
-                    <a:stretch>
-                      <a:fillRect/>
-                    </a:stretch>
-                  </pic:blipFill>
-                  <pic:spPr>
-                    <a:xfrm>
-                      <a:off x="0" y="0"/>
-                      <a:ext cx="5943600" cy="1667510"/>
-                    </a:xfrm>
-                    <a:prstGeom prst="rect">
-                      <a:avLst/>
-                    </a:prstGeom>
-                  </pic:spPr>
-                </pic:pic>
-              </a:graphicData>
-            </a:graphic>
-          </wp:inline>
-        </w:drawing>
-      </w:r>
-    </w:p>
-    <w:p>
-      <w:pPr>
-        <w:spacing w:before="100" w:beforeAutospacing="1" w:after="100" w:afterAutospacing="1" w:line="240" w:lineRule="auto"/>
-        <w:rPr>
-          <w:rFonts w:eastAsia="Times New Roman" w:cstheme="minorHAnsi"/>
-        </w:rPr>
-      </w:pPr>
-      <w:r>
-        <w:rPr>
-          <w:rFonts w:eastAsia="Times New Roman" w:cstheme="minorHAnsi"/>
-        </w:rPr>
-        <w:t>As dimensionality increases, the average distances between points tend to increase. Interestingly, the differences between the metrics became less pronounced in higher dimensions, highlighting the challenges posed by the curse of dimensionality.</w:t>
-      </w:r>
-      <w:r>
-        <w:rPr>
-          <w:rFonts w:eastAsia="Times New Roman" w:cstheme="minorHAnsi"/>
-        </w:rPr>
-        <w:t xml:space="preserve"> </w:t>
-      </w:r>
-      <w:r>
-        <w:rPr>
-          <w:rFonts w:eastAsia="Times New Roman" w:cstheme="minorHAnsi"/>
-        </w:rPr>
-        <w:t>This occurs because the high-dimensional space becomes sparse, and point</w:t>
-      </w:r>
-      <w:r>
-        <w:rPr>
-          <w:rFonts w:eastAsia="Times New Roman" w:cstheme="minorHAnsi"/>
-        </w:rPr>
-        <w:t>s are further apart on average.</w:t>
-      </w:r>
-    </w:p>
-    <w:p>
-      <w:pPr>
-        <w:spacing w:before="100" w:beforeAutospacing="1" w:after="100" w:afterAutospacing="1" w:line="240" w:lineRule="auto"/>
-        <w:rPr>
-          <w:rFonts w:eastAsia="Times New Roman" w:cstheme="minorHAnsi"/>
-        </w:rPr>
-      </w:pPr>
-      <w:r>
-        <w:rPr>
-          <w:rFonts w:eastAsia="Times New Roman" w:cstheme="minorHAnsi"/>
-        </w:rPr>
-        <w:lastRenderedPageBreak/>
-        <w:t>This sparsity is especially noticeable when partitioning data into multidimensional cells and calculating the number of objects per each cell:</w:t>
-      </w:r>
-    </w:p>
-    <w:p>
-      <w:pPr>
-        <w:spacing w:before="100" w:beforeAutospacing="1" w:after="100" w:afterAutospacing="1" w:line="240" w:lineRule="auto"/>
-        <w:rPr>
-          <w:rFonts w:eastAsia="Times New Roman" w:cstheme="minorHAnsi"/>
-        </w:rPr>
-      </w:pPr>
-      <w:r>
-        <w:rPr>
-          <w:rFonts w:eastAsia="Times New Roman" w:cstheme="minorHAnsi"/>
-          <w:noProof/>
-        </w:rPr>
-        <w:drawing>
-          <wp:inline distT="0" distB="0" distL="0" distR="0">
-            <wp:extent cx="5943600" cy="1270000"/>
-            <wp:effectExtent l="0" t="0" r="0" b="6350"/>
-            <wp:docPr id="4" name="Рисунок 4"/>
-            <wp:cNvGraphicFramePr>
-              <a:graphicFrameLocks xmlns:a="http://schemas.openxmlformats.org/drawingml/2006/main" noChangeAspect="1"/>
-            </wp:cNvGraphicFramePr>
-            <a:graphic xmlns:a="http://schemas.openxmlformats.org/drawingml/2006/main">
-              <a:graphicData uri="http://schemas.openxmlformats.org/drawingml/2006/picture">
-                <pic:pic xmlns:pic="http://schemas.openxmlformats.org/drawingml/2006/picture">
-                  <pic:nvPicPr>
-                    <pic:cNvPr id="0" name="objects in cells.png"/>
                     <pic:cNvPicPr/>
                   </pic:nvPicPr>
                   <pic:blipFill>
@@ -803,231 +488,111 @@
         <w:rPr>
           <w:rFonts w:eastAsia="Times New Roman" w:cstheme="minorHAnsi"/>
         </w:rPr>
-        <w:t>In the 2-dimensional dataset, most cells contain at least one object. Interestingly, absolut</w:t>
-      </w:r>
-      <w:r>
-        <w:rPr>
-          <w:rFonts w:eastAsia="Times New Roman" w:cstheme="minorHAnsi"/>
-        </w:rPr>
-        <w:t xml:space="preserve">ely no cells contain </w:t>
-      </w:r>
-      <w:r>
-        <w:rPr>
-          <w:rFonts w:eastAsia="Times New Roman" w:cstheme="minorHAnsi"/>
-        </w:rPr>
-        <w:t>0</w:t>
-      </w:r>
-      <w:r>
-        <w:rPr>
-          <w:rFonts w:eastAsia="Times New Roman" w:cstheme="minorHAnsi"/>
-        </w:rPr>
-        <w:t xml:space="preserve"> objects – the</w:t>
-      </w:r>
-      <w:r>
-        <w:rPr>
-          <w:rFonts w:eastAsia="Times New Roman" w:cstheme="minorHAnsi"/>
-        </w:rPr>
-        <w:t xml:space="preserve"> number starts to increase in the 4-dimensional dataset, where about 112 cells (or about 44% of</w:t>
-      </w:r>
-      <w:r>
-        <w:rPr>
-          <w:rFonts w:eastAsia="Times New Roman" w:cstheme="minorHAnsi"/>
-        </w:rPr>
-        <w:t xml:space="preserve"> all cells) contain no objects.</w:t>
-      </w:r>
-    </w:p>
-    <w:p>
-      <w:pPr>
-        <w:spacing w:before="100" w:beforeAutospacing="1" w:after="100" w:afterAutospacing="1" w:line="240" w:lineRule="auto"/>
-        <w:rPr>
-          <w:rFonts w:eastAsia="Times New Roman" w:cstheme="minorHAnsi"/>
-        </w:rPr>
-      </w:pPr>
-      <w:r>
-        <w:rPr>
-          <w:rFonts w:eastAsia="Times New Roman" w:cstheme="minorHAnsi"/>
-        </w:rPr>
-        <w:t>Starting from the 10-dimensional dataset</w:t>
-      </w:r>
-      <w:r>
-        <w:rPr>
-          <w:rFonts w:eastAsia="Times New Roman" w:cstheme="minorHAnsi"/>
-        </w:rPr>
-        <w:t xml:space="preserve"> onward</w:t>
-      </w:r>
-      <w:r>
-        <w:rPr>
-          <w:rFonts w:eastAsia="Times New Roman" w:cstheme="minorHAnsi"/>
-        </w:rPr>
-        <w:t>, the data points are no longer well-separated. Only a few cells cover two objects (only 8 in our dataset), and some also cover one object (692 cells in our dataset). Most cells cover no objects at all (99.99% in our dataset).</w:t>
-      </w:r>
-      <w:r>
-        <w:rPr>
-          <w:rFonts w:eastAsia="Times New Roman" w:cstheme="minorHAnsi"/>
-        </w:rPr>
-        <w:t xml:space="preserve"> As the dimensionality increases, th</w:t>
-      </w:r>
-      <w:r>
-        <w:rPr>
-          <w:rFonts w:eastAsia="Times New Roman" w:cstheme="minorHAnsi"/>
-        </w:rPr>
-        <w:t>e overwhelming majority of cells in these datasets cover absolutely no objects</w:t>
-      </w:r>
-      <w:r>
-        <w:rPr>
-          <w:rFonts w:eastAsia="Times New Roman" w:cstheme="minorHAnsi"/>
-        </w:rPr>
-        <w:t>, and absolutely none contain more than one</w:t>
-      </w:r>
-      <w:r>
-        <w:rPr>
-          <w:rFonts w:eastAsia="Times New Roman" w:cstheme="minorHAnsi"/>
-        </w:rPr>
-        <w:t>.</w:t>
-      </w:r>
-    </w:p>
-    <w:p>
-      <w:pPr>
-        <w:spacing w:before="100" w:beforeAutospacing="1" w:after="100" w:afterAutospacing="1" w:line="240" w:lineRule="auto"/>
-        <w:rPr>
-          <w:rFonts w:eastAsia="Times New Roman" w:cstheme="minorHAnsi"/>
-        </w:rPr>
-      </w:pPr>
-      <w:r>
-        <w:rPr>
-          <w:rFonts w:eastAsia="Times New Roman" w:cstheme="minorHAnsi"/>
-        </w:rPr>
-        <w:t xml:space="preserve">This is the curse of dimensionality in action. As the number of dimensions increases, the data points become </w:t>
-      </w:r>
-      <w:r>
-        <w:rPr>
-          <w:rFonts w:eastAsia="Times New Roman" w:cstheme="minorHAnsi"/>
-        </w:rPr>
-        <w:t>sparser</w:t>
-      </w:r>
-      <w:r>
-        <w:rPr>
-          <w:rFonts w:eastAsia="Times New Roman" w:cstheme="minorHAnsi"/>
-        </w:rPr>
-        <w:t>, and the number of cells covering multiple objects reduces. This makes it harder to cluster the data points.</w:t>
-      </w:r>
-    </w:p>
-    <w:p>
-      <w:pPr>
-        <w:spacing w:before="100" w:beforeAutospacing="1" w:after="100" w:afterAutospacing="1" w:line="240" w:lineRule="auto"/>
-        <w:rPr>
-          <w:rFonts w:eastAsia="Times New Roman" w:cstheme="minorHAnsi"/>
-        </w:rPr>
-      </w:pPr>
-      <w:r>
-        <w:rPr>
-          <w:rFonts w:eastAsia="Times New Roman" w:cstheme="minorHAnsi"/>
-        </w:rPr>
-        <w:t>In order to attempt to cluster the objects, we applied three algorithms:</w:t>
-      </w:r>
-    </w:p>
-    <w:p>
-      <w:pPr>
-        <w:pStyle w:val="a4"/>
-        <w:numPr>
-          <w:ilvl w:val="0"/>
-          <w:numId w:val="2"/>
-        </w:numPr>
-        <w:spacing w:before="100" w:beforeAutospacing="1" w:after="100" w:afterAutospacing="1" w:line="240" w:lineRule="auto"/>
-        <w:rPr>
-          <w:rFonts w:eastAsia="Times New Roman" w:cstheme="minorHAnsi"/>
-        </w:rPr>
-      </w:pPr>
-      <w:r>
+        <w:t>PCA, on the other hand, transforms the data to maximize variance along the principal components, effectively summarizing the data with fewer dimensions.</w:t>
+      </w:r>
+      <w:r>
+        <w:rPr>
+          <w:rFonts w:eastAsia="Times New Roman" w:cstheme="minorHAnsi"/>
+        </w:rPr>
+        <w:t xml:space="preserve"> </w:t>
+      </w:r>
+      <w:r>
+        <w:rPr>
+          <w:rFonts w:eastAsia="Times New Roman" w:cstheme="minorHAnsi"/>
+        </w:rPr>
+        <w:t>After observing the stark differences between the multiple visualization techniques, we’ve opted for PCA</w:t>
+      </w:r>
+      <w:r>
+        <w:rPr>
+          <w:rFonts w:eastAsia="Times New Roman" w:cstheme="minorHAnsi"/>
+        </w:rPr>
+        <w:t xml:space="preserve"> in later chapters</w:t>
+      </w:r>
+      <w:r>
+        <w:rPr>
+          <w:rFonts w:eastAsia="Times New Roman" w:cstheme="minorHAnsi"/>
+        </w:rPr>
+        <w:t xml:space="preserve">, as it allows us to </w:t>
+      </w:r>
+      <w:r>
+        <w:rPr>
+          <w:rFonts w:eastAsia="Times New Roman" w:cstheme="minorHAnsi"/>
+        </w:rPr>
+        <w:t>show</w:t>
+      </w:r>
+      <w:r>
+        <w:rPr>
+          <w:rFonts w:eastAsia="Times New Roman" w:cstheme="minorHAnsi"/>
+        </w:rPr>
+        <w:t xml:space="preserve"> way more differences in high-dimensional datasets than MDS.</w:t>
+      </w:r>
+    </w:p>
+    <w:p>
+      <w:pPr>
+        <w:spacing w:before="100" w:beforeAutospacing="1" w:after="100" w:afterAutospacing="1" w:line="240" w:lineRule="auto"/>
         <w:rPr>
           <w:rFonts w:eastAsia="Times New Roman" w:cstheme="minorHAnsi"/>
           <w:b/>
-        </w:rPr>
-        <w:t>K-Means</w:t>
-      </w:r>
-      <w:r>
-        <w:rPr>
-          <w:rFonts w:eastAsia="Times New Roman" w:cstheme="minorHAnsi"/>
-        </w:rPr>
-        <w:t>: This algorithm partitions data into k clusters by minimizing the within-cluster variance. We chose k based on the known number of clusters in each dataset.</w:t>
-      </w:r>
-    </w:p>
-    <w:p>
-      <w:pPr>
-        <w:pStyle w:val="a4"/>
-        <w:numPr>
-          <w:ilvl w:val="0"/>
-          <w:numId w:val="2"/>
-        </w:numPr>
-        <w:spacing w:before="100" w:beforeAutospacing="1" w:after="100" w:afterAutospacing="1" w:line="240" w:lineRule="auto"/>
-        <w:rPr>
-          <w:rFonts w:eastAsia="Times New Roman" w:cstheme="minorHAnsi"/>
+          <w:sz w:val="28"/>
         </w:rPr>
       </w:pPr>
       <w:r>
         <w:rPr>
           <w:rFonts w:eastAsia="Times New Roman" w:cstheme="minorHAnsi"/>
           <w:b/>
-        </w:rPr>
-        <w:t xml:space="preserve">Gaussian Mixture Models (GMM): </w:t>
-      </w:r>
-      <w:r>
-        <w:rPr>
-          <w:rFonts w:eastAsia="Times New Roman" w:cstheme="minorHAnsi"/>
-        </w:rPr>
-        <w:t>This probabilistic model assumes that the data is generated from a mixture of several Gaussian distributions. GMM can model more complex cluster shapes than K-Means. The number of components in GMM was set to match the number of clusters.</w:t>
-      </w:r>
-    </w:p>
-    <w:p>
-      <w:pPr>
-        <w:pStyle w:val="a4"/>
-        <w:numPr>
-          <w:ilvl w:val="0"/>
-          <w:numId w:val="2"/>
-        </w:numPr>
-        <w:spacing w:before="100" w:beforeAutospacing="1" w:after="100" w:afterAutospacing="1" w:line="240" w:lineRule="auto"/>
-        <w:rPr>
-          <w:rFonts w:eastAsia="Times New Roman" w:cstheme="minorHAnsi"/>
-        </w:rPr>
-      </w:pPr>
+          <w:sz w:val="28"/>
+        </w:rPr>
+        <w:t xml:space="preserve">3. </w:t>
+      </w:r>
       <w:r>
         <w:rPr>
           <w:rFonts w:eastAsia="Times New Roman" w:cstheme="minorHAnsi"/>
           <w:b/>
-        </w:rPr>
-        <w:t>Agglomerative Clustering</w:t>
-      </w:r>
-      <w:r>
-        <w:rPr>
-          <w:rFonts w:eastAsia="Times New Roman" w:cstheme="minorHAnsi"/>
-        </w:rPr>
-        <w:t xml:space="preserve">: This hierarchical method builds clusters by merging pairs of clusters iteratively. </w:t>
-      </w:r>
-      <w:r>
-        <w:rPr>
-          <w:rFonts w:eastAsia="Times New Roman" w:cstheme="minorHAnsi"/>
-        </w:rPr>
-        <w:t>Again, w</w:t>
-      </w:r>
-      <w:r>
-        <w:rPr>
-          <w:rFonts w:eastAsia="Times New Roman" w:cstheme="minorHAnsi"/>
-        </w:rPr>
-        <w:t>e set the number of clusters to match the true cluster count.</w:t>
-      </w:r>
-    </w:p>
-    <w:p>
-      <w:pPr>
-        <w:spacing w:before="100" w:beforeAutospacing="1" w:after="100" w:afterAutospacing="1" w:line="240" w:lineRule="auto"/>
-        <w:rPr>
-          <w:rFonts w:eastAsia="Times New Roman" w:cstheme="minorHAnsi"/>
-        </w:rPr>
-      </w:pPr>
-      <w:r>
-        <w:rPr>
-          <w:rFonts w:eastAsia="Times New Roman" w:cstheme="minorHAnsi"/>
-        </w:rPr>
-        <w:t>The results are portrayed below:</w:t>
+          <w:sz w:val="28"/>
+        </w:rPr>
+        <w:t>Knowledge</w:t>
+      </w:r>
+      <w:r>
+        <w:rPr>
+          <w:rFonts w:eastAsia="Times New Roman" w:cstheme="minorHAnsi"/>
+          <w:b/>
+          <w:sz w:val="28"/>
+        </w:rPr>
+        <w:t xml:space="preserve"> Discovery</w:t>
+      </w:r>
+    </w:p>
+    <w:p>
+      <w:pPr>
+        <w:spacing w:before="100" w:beforeAutospacing="1" w:after="100" w:afterAutospacing="1" w:line="240" w:lineRule="auto"/>
+        <w:rPr>
+          <w:rFonts w:eastAsia="Times New Roman" w:cstheme="minorHAnsi"/>
+        </w:rPr>
+      </w:pPr>
+      <w:r>
+        <w:rPr>
+          <w:rFonts w:eastAsia="Times New Roman" w:cstheme="minorHAnsi"/>
+        </w:rPr>
+        <w:t>First, w</w:t>
+      </w:r>
+      <w:r>
+        <w:rPr>
+          <w:rFonts w:eastAsia="Times New Roman" w:cstheme="minorHAnsi"/>
+        </w:rPr>
+        <w:t xml:space="preserve">e calculated and compared three distance metrics: Euclidean, Manhattan, and </w:t>
+      </w:r>
+      <w:proofErr w:type="spellStart"/>
+      <w:r>
+        <w:rPr>
+          <w:rFonts w:eastAsia="Times New Roman" w:cstheme="minorHAnsi"/>
+        </w:rPr>
+        <w:t>Chebyshev</w:t>
+      </w:r>
+      <w:proofErr w:type="spellEnd"/>
+      <w:r>
+        <w:rPr>
+          <w:rFonts w:eastAsia="Times New Roman" w:cstheme="minorHAnsi"/>
+        </w:rPr>
+        <w:t xml:space="preserve"> distances:</w:t>
       </w:r>
     </w:p>
     <w:p>
@@ -1044,9 +609,9 @@
         </w:rPr>
         <w:drawing>
           <wp:inline distT="0" distB="0" distL="0" distR="0">
-            <wp:extent cx="5943600" cy="1270000"/>
-            <wp:effectExtent l="0" t="0" r="0" b="6350"/>
-            <wp:docPr id="5" name="Рисунок 5"/>
+            <wp:extent cx="5943600" cy="1667510"/>
+            <wp:effectExtent l="0" t="0" r="0" b="8890"/>
+            <wp:docPr id="3" name="Рисунок 3"/>
             <wp:cNvGraphicFramePr>
               <a:graphicFrameLocks xmlns:a="http://schemas.openxmlformats.org/drawingml/2006/main" noChangeAspect="1"/>
             </wp:cNvGraphicFramePr>
@@ -1054,11 +619,11 @@
               <a:graphicData uri="http://schemas.openxmlformats.org/drawingml/2006/picture">
                 <pic:pic xmlns:pic="http://schemas.openxmlformats.org/drawingml/2006/picture">
                   <pic:nvPicPr>
-                    <pic:cNvPr id="0" name="kmeans clustering.png"/>
+                    <pic:cNvPr id="0" name="distance metrics per dimensionality.png"/>
                     <pic:cNvPicPr/>
                   </pic:nvPicPr>
                   <pic:blipFill>
-                    <a:blip r:embed="rId14" cstate="print">
+                    <a:blip r:embed="rId14">
                       <a:extLst>
                         <a:ext uri="{28A0092B-C50C-407E-A947-70E740481C1C}">
                           <a14:useLocalDpi xmlns:a14="http://schemas.microsoft.com/office/drawing/2010/main" val="0"/>
@@ -1072,7 +637,7 @@
                   <pic:spPr>
                     <a:xfrm>
                       <a:off x="0" y="0"/>
-                      <a:ext cx="5943600" cy="1270000"/>
+                      <a:ext cx="5943600" cy="1667510"/>
                     </a:xfrm>
                     <a:prstGeom prst="rect">
                       <a:avLst/>
@@ -1095,14 +660,60 @@
       <w:r>
         <w:rPr>
           <w:rFonts w:eastAsia="Times New Roman" w:cstheme="minorHAnsi"/>
+        </w:rPr>
+        <w:t>As dimensionality increases, the average distances between points tend to increase. Interestingly, the differences between the metrics became less pronounced in higher dimensions, highlighting the challenges posed by the curse of dimensionality.</w:t>
+      </w:r>
+      <w:r>
+        <w:rPr>
+          <w:rFonts w:eastAsia="Times New Roman" w:cstheme="minorHAnsi"/>
+        </w:rPr>
+        <w:t xml:space="preserve"> </w:t>
+      </w:r>
+      <w:r>
+        <w:rPr>
+          <w:rFonts w:eastAsia="Times New Roman" w:cstheme="minorHAnsi"/>
+        </w:rPr>
+        <w:t>This occurs because the high-dimensional space becomes sparse, and point</w:t>
+      </w:r>
+      <w:r>
+        <w:rPr>
+          <w:rFonts w:eastAsia="Times New Roman" w:cstheme="minorHAnsi"/>
+        </w:rPr>
+        <w:t>s are further apart on average.</w:t>
+      </w:r>
+    </w:p>
+    <w:p>
+      <w:pPr>
+        <w:spacing w:before="100" w:beforeAutospacing="1" w:after="100" w:afterAutospacing="1" w:line="240" w:lineRule="auto"/>
+        <w:rPr>
+          <w:rFonts w:eastAsia="Times New Roman" w:cstheme="minorHAnsi"/>
+        </w:rPr>
+      </w:pPr>
+      <w:r>
+        <w:rPr>
+          <w:rFonts w:eastAsia="Times New Roman" w:cstheme="minorHAnsi"/>
+        </w:rPr>
+        <w:lastRenderedPageBreak/>
+        <w:t>This sparsity is especially noticeable when partitioning data into multidimensional cells and calculating the number of objects per each cell:</w:t>
+      </w:r>
+    </w:p>
+    <w:p>
+      <w:pPr>
+        <w:spacing w:before="100" w:beforeAutospacing="1" w:after="100" w:afterAutospacing="1" w:line="240" w:lineRule="auto"/>
+        <w:rPr>
+          <w:rFonts w:eastAsia="Times New Roman" w:cstheme="minorHAnsi"/>
+        </w:rPr>
+      </w:pPr>
+      <w:r>
+        <w:rPr>
+          <w:rFonts w:eastAsia="Times New Roman" w:cstheme="minorHAnsi"/>
           <w:noProof/>
         </w:rPr>
-        <w:lastRenderedPageBreak/>
         <w:drawing>
           <wp:inline distT="0" distB="0" distL="0" distR="0">
             <wp:extent cx="5943600" cy="1270000"/>
             <wp:effectExtent l="0" t="0" r="0" b="6350"/>
-            <wp:docPr id="6" name="Рисунок 6"/>
+            <wp:docPr id="4" name="Рисунок 4"/>
             <wp:cNvGraphicFramePr>
               <a:graphicFrameLocks xmlns:a="http://schemas.openxmlformats.org/drawingml/2006/main" noChangeAspect="1"/>
             </wp:cNvGraphicFramePr>
@@ -1110,7 +721,7 @@
               <a:graphicData uri="http://schemas.openxmlformats.org/drawingml/2006/picture">
                 <pic:pic xmlns:pic="http://schemas.openxmlformats.org/drawingml/2006/picture">
                   <pic:nvPicPr>
-                    <pic:cNvPr id="0" name="guassian mixture model clustering.png"/>
+                    <pic:cNvPr id="0" name="objects in cells.png"/>
                     <pic:cNvPicPr/>
                   </pic:nvPicPr>
                   <pic:blipFill>
@@ -1151,13 +762,154 @@
       <w:r>
         <w:rPr>
           <w:rFonts w:eastAsia="Times New Roman" w:cstheme="minorHAnsi"/>
+        </w:rPr>
+        <w:t>In the 2-dimensional dataset, most cells contain at least one object. Interestingly, absolut</w:t>
+      </w:r>
+      <w:r>
+        <w:rPr>
+          <w:rFonts w:eastAsia="Times New Roman" w:cstheme="minorHAnsi"/>
+        </w:rPr>
+        <w:t xml:space="preserve">ely no cells contain </w:t>
+      </w:r>
+      <w:r>
+        <w:rPr>
+          <w:rFonts w:eastAsia="Times New Roman" w:cstheme="minorHAnsi"/>
+        </w:rPr>
+        <w:t>0</w:t>
+      </w:r>
+      <w:r>
+        <w:rPr>
+          <w:rFonts w:eastAsia="Times New Roman" w:cstheme="minorHAnsi"/>
+        </w:rPr>
+        <w:t xml:space="preserve"> objects – the</w:t>
+      </w:r>
+      <w:r>
+        <w:rPr>
+          <w:rFonts w:eastAsia="Times New Roman" w:cstheme="minorHAnsi"/>
+        </w:rPr>
+        <w:t xml:space="preserve"> number starts to increase in the 4-dimensional dataset, where about 112 cells (or about 44% of</w:t>
+      </w:r>
+      <w:r>
+        <w:rPr>
+          <w:rFonts w:eastAsia="Times New Roman" w:cstheme="minorHAnsi"/>
+        </w:rPr>
+        <w:t xml:space="preserve"> all cells) contain no objects.</w:t>
+      </w:r>
+    </w:p>
+    <w:p>
+      <w:pPr>
+        <w:spacing w:before="100" w:beforeAutospacing="1" w:after="100" w:afterAutospacing="1" w:line="240" w:lineRule="auto"/>
+        <w:rPr>
+          <w:rFonts w:eastAsia="Times New Roman" w:cstheme="minorHAnsi"/>
+        </w:rPr>
+      </w:pPr>
+      <w:r>
+        <w:rPr>
+          <w:rFonts w:eastAsia="Times New Roman" w:cstheme="minorHAnsi"/>
+        </w:rPr>
+        <w:t>Starting from the 10-dimensional dataset</w:t>
+      </w:r>
+      <w:r>
+        <w:rPr>
+          <w:rFonts w:eastAsia="Times New Roman" w:cstheme="minorHAnsi"/>
+        </w:rPr>
+        <w:t xml:space="preserve"> onward</w:t>
+      </w:r>
+      <w:r>
+        <w:rPr>
+          <w:rFonts w:eastAsia="Times New Roman" w:cstheme="minorHAnsi"/>
+        </w:rPr>
+        <w:t>, the data points are no longer well-separated. Only a few cells cover two objects (only 8 in our dataset), and some also cover one object (692 cells in our dataset). Most cells cover no objects at all (99.99% in our dataset).</w:t>
+      </w:r>
+      <w:r>
+        <w:rPr>
+          <w:rFonts w:eastAsia="Times New Roman" w:cstheme="minorHAnsi"/>
+        </w:rPr>
+        <w:t xml:space="preserve"> As the dimensionality increases, th</w:t>
+      </w:r>
+      <w:r>
+        <w:rPr>
+          <w:rFonts w:eastAsia="Times New Roman" w:cstheme="minorHAnsi"/>
+        </w:rPr>
+        <w:t>e overwhelming majority of cells in these datasets cover absolutely no objects</w:t>
+      </w:r>
+      <w:r>
+        <w:rPr>
+          <w:rFonts w:eastAsia="Times New Roman" w:cstheme="minorHAnsi"/>
+        </w:rPr>
+        <w:t>, and absolutely none contain more than one</w:t>
+      </w:r>
+      <w:r>
+        <w:rPr>
+          <w:rFonts w:eastAsia="Times New Roman" w:cstheme="minorHAnsi"/>
+        </w:rPr>
+        <w:t>.</w:t>
+      </w:r>
+    </w:p>
+    <w:p>
+      <w:pPr>
+        <w:spacing w:before="100" w:beforeAutospacing="1" w:after="100" w:afterAutospacing="1" w:line="240" w:lineRule="auto"/>
+        <w:rPr>
+          <w:rFonts w:eastAsia="Times New Roman" w:cstheme="minorHAnsi"/>
+        </w:rPr>
+      </w:pPr>
+      <w:r>
+        <w:rPr>
+          <w:rFonts w:eastAsia="Times New Roman" w:cstheme="minorHAnsi"/>
+        </w:rPr>
+        <w:t xml:space="preserve">This is the curse of dimensionality in action. As the number of dimensions increases, the data points become </w:t>
+      </w:r>
+      <w:r>
+        <w:rPr>
+          <w:rFonts w:eastAsia="Times New Roman" w:cstheme="minorHAnsi"/>
+        </w:rPr>
+        <w:t>sparser</w:t>
+      </w:r>
+      <w:r>
+        <w:rPr>
+          <w:rFonts w:eastAsia="Times New Roman" w:cstheme="minorHAnsi"/>
+        </w:rPr>
+        <w:t>, and the number of cells covering multiple objects reduces. This makes it harder to cluster the data points.</w:t>
+      </w:r>
+    </w:p>
+    <w:p>
+      <w:pPr>
+        <w:spacing w:before="100" w:beforeAutospacing="1" w:after="100" w:afterAutospacing="1" w:line="240" w:lineRule="auto"/>
+        <w:rPr>
+          <w:rFonts w:eastAsia="Times New Roman" w:cstheme="minorHAnsi"/>
+        </w:rPr>
+      </w:pPr>
+      <w:r>
+        <w:rPr>
+          <w:rFonts w:eastAsia="Times New Roman" w:cstheme="minorHAnsi"/>
+        </w:rPr>
+        <w:t>This is further portrayed when executing a hypercube range query over the dataset. Let us define a length of s = 0.8 for each side of the dataset (normalized to [0, 1]), i.e. 80% of the full length.</w:t>
+      </w:r>
+      <w:r>
+        <w:rPr>
+          <w:rFonts w:eastAsia="Times New Roman" w:cstheme="minorHAnsi"/>
+        </w:rPr>
+        <w:t xml:space="preserve"> When performing this range query over the datasets, only the following fractions of the entire dataset are captured:</w:t>
+      </w:r>
+    </w:p>
+    <w:p>
+      <w:pPr>
+        <w:spacing w:before="100" w:beforeAutospacing="1" w:after="100" w:afterAutospacing="1" w:line="240" w:lineRule="auto"/>
+        <w:jc w:val="center"/>
+        <w:rPr>
+          <w:rFonts w:eastAsia="Times New Roman" w:cstheme="minorHAnsi"/>
+        </w:rPr>
+      </w:pPr>
+      <w:r>
+        <w:rPr>
+          <w:rFonts w:eastAsia="Times New Roman" w:cstheme="minorHAnsi"/>
           <w:noProof/>
         </w:rPr>
         <w:drawing>
           <wp:inline distT="0" distB="0" distL="0" distR="0">
-            <wp:extent cx="5943600" cy="1270000"/>
-            <wp:effectExtent l="0" t="0" r="0" b="6350"/>
-            <wp:docPr id="7" name="Рисунок 7"/>
+            <wp:extent cx="4000500" cy="1858352"/>
+            <wp:effectExtent l="0" t="0" r="0" b="8890"/>
+            <wp:docPr id="9" name="Рисунок 9"/>
             <wp:cNvGraphicFramePr>
               <a:graphicFrameLocks xmlns:a="http://schemas.openxmlformats.org/drawingml/2006/main" noChangeAspect="1"/>
             </wp:cNvGraphicFramePr>
@@ -1165,11 +917,225 @@
               <a:graphicData uri="http://schemas.openxmlformats.org/drawingml/2006/picture">
                 <pic:pic xmlns:pic="http://schemas.openxmlformats.org/drawingml/2006/picture">
                   <pic:nvPicPr>
-                    <pic:cNvPr id="0" name="agglomerative clustering.png"/>
+                    <pic:cNvPr id="0" name="range query.png"/>
                     <pic:cNvPicPr/>
                   </pic:nvPicPr>
                   <pic:blipFill>
-                    <a:blip r:embed="rId16" cstate="print">
+                    <a:blip r:embed="rId16">
+                      <a:extLst>
+                        <a:ext uri="{28A0092B-C50C-407E-A947-70E740481C1C}">
+                          <a14:useLocalDpi xmlns:a14="http://schemas.microsoft.com/office/drawing/2010/main" val="0"/>
+                        </a:ext>
+                      </a:extLst>
+                    </a:blip>
+                    <a:stretch>
+                      <a:fillRect/>
+                    </a:stretch>
+                  </pic:blipFill>
+                  <pic:spPr>
+                    <a:xfrm>
+                      <a:off x="0" y="0"/>
+                      <a:ext cx="4000500" cy="1858352"/>
+                    </a:xfrm>
+                    <a:prstGeom prst="rect">
+                      <a:avLst/>
+                    </a:prstGeom>
+                  </pic:spPr>
+                </pic:pic>
+              </a:graphicData>
+            </a:graphic>
+          </wp:inline>
+        </w:drawing>
+      </w:r>
+    </w:p>
+    <w:p>
+      <w:pPr>
+        <w:spacing w:before="100" w:beforeAutospacing="1" w:after="100" w:afterAutospacing="1" w:line="240" w:lineRule="auto"/>
+        <w:rPr>
+          <w:rFonts w:eastAsia="Times New Roman" w:cstheme="minorHAnsi"/>
+        </w:rPr>
+      </w:pPr>
+      <w:r>
+        <w:rPr>
+          <w:rFonts w:eastAsia="Times New Roman" w:cstheme="minorHAnsi"/>
+        </w:rPr>
+        <w:t xml:space="preserve">As can be seen, the fraction of objects captured by the query decreases as the number of dimensions increases. This is because the data points become sparser as the number of dimensions increases. </w:t>
+      </w:r>
+      <w:proofErr w:type="gramStart"/>
+      <w:r>
+        <w:rPr>
+          <w:rFonts w:eastAsia="Times New Roman" w:cstheme="minorHAnsi"/>
+        </w:rPr>
+        <w:t>In fact, the fraction of objects captured by the query decreases exponentially</w:t>
+      </w:r>
+      <w:r>
+        <w:rPr>
+          <w:rFonts w:eastAsia="Times New Roman" w:cstheme="minorHAnsi"/>
+        </w:rPr>
+        <w:t xml:space="preserve"> as dimensionality increases linearly.</w:t>
+      </w:r>
+      <w:proofErr w:type="gramEnd"/>
+      <w:r>
+        <w:rPr>
+          <w:rFonts w:eastAsia="Times New Roman" w:cstheme="minorHAnsi"/>
+        </w:rPr>
+        <w:t xml:space="preserve"> </w:t>
+      </w:r>
+      <w:r>
+        <w:rPr>
+          <w:rFonts w:eastAsia="Times New Roman" w:cstheme="minorHAnsi"/>
+        </w:rPr>
+        <w:t>For example, in the case of 20 dimensions, only 6 objects are captured by the query, i.e. less than 1% of all data points. In the case of 100 dimensions, no objects are captured by the query.</w:t>
+      </w:r>
+    </w:p>
+    <w:p>
+      <w:pPr>
+        <w:spacing w:before="100" w:beforeAutospacing="1" w:after="100" w:afterAutospacing="1" w:line="240" w:lineRule="auto"/>
+        <w:rPr>
+          <w:rFonts w:eastAsia="Times New Roman" w:cstheme="minorHAnsi"/>
+        </w:rPr>
+      </w:pPr>
+      <w:r>
+        <w:rPr>
+          <w:rFonts w:eastAsia="Times New Roman" w:cstheme="minorHAnsi"/>
+        </w:rPr>
+        <w:lastRenderedPageBreak/>
+        <w:t>In order to attempt to cluster the objects, we applied three algorithms:</w:t>
+      </w:r>
+    </w:p>
+    <w:p>
+      <w:pPr>
+        <w:pStyle w:val="a4"/>
+        <w:numPr>
+          <w:ilvl w:val="0"/>
+          <w:numId w:val="2"/>
+        </w:numPr>
+        <w:spacing w:before="100" w:beforeAutospacing="1" w:after="100" w:afterAutospacing="1" w:line="240" w:lineRule="auto"/>
+        <w:rPr>
+          <w:rFonts w:eastAsia="Times New Roman" w:cstheme="minorHAnsi"/>
+        </w:rPr>
+      </w:pPr>
+      <w:r>
+        <w:rPr>
+          <w:rFonts w:eastAsia="Times New Roman" w:cstheme="minorHAnsi"/>
+          <w:b/>
+        </w:rPr>
+        <w:t>K-Means</w:t>
+      </w:r>
+      <w:r>
+        <w:rPr>
+          <w:rFonts w:eastAsia="Times New Roman" w:cstheme="minorHAnsi"/>
+        </w:rPr>
+        <w:t>: This algorithm partitions data into k clusters by minimizing the within-cluster variance. We chose k based on the known number of clusters in each dataset.</w:t>
+      </w:r>
+    </w:p>
+    <w:p>
+      <w:pPr>
+        <w:pStyle w:val="a4"/>
+        <w:numPr>
+          <w:ilvl w:val="0"/>
+          <w:numId w:val="2"/>
+        </w:numPr>
+        <w:spacing w:before="100" w:beforeAutospacing="1" w:after="100" w:afterAutospacing="1" w:line="240" w:lineRule="auto"/>
+        <w:rPr>
+          <w:rFonts w:eastAsia="Times New Roman" w:cstheme="minorHAnsi"/>
+        </w:rPr>
+      </w:pPr>
+      <w:r>
+        <w:rPr>
+          <w:rFonts w:eastAsia="Times New Roman" w:cstheme="minorHAnsi"/>
+          <w:b/>
+        </w:rPr>
+        <w:t xml:space="preserve">Gaussian Mixture Models (GMM): </w:t>
+      </w:r>
+      <w:r>
+        <w:rPr>
+          <w:rFonts w:eastAsia="Times New Roman" w:cstheme="minorHAnsi"/>
+        </w:rPr>
+        <w:t>This probabilistic model assumes that the data is generated from a mixture of several Gaussian distributions. GMM can model more complex cluster shapes than K-Means. The number of components in GMM was set to match the number of clusters.</w:t>
+      </w:r>
+    </w:p>
+    <w:p>
+      <w:pPr>
+        <w:pStyle w:val="a4"/>
+        <w:numPr>
+          <w:ilvl w:val="0"/>
+          <w:numId w:val="2"/>
+        </w:numPr>
+        <w:spacing w:before="100" w:beforeAutospacing="1" w:after="100" w:afterAutospacing="1" w:line="240" w:lineRule="auto"/>
+        <w:rPr>
+          <w:rFonts w:eastAsia="Times New Roman" w:cstheme="minorHAnsi"/>
+        </w:rPr>
+      </w:pPr>
+      <w:r>
+        <w:rPr>
+          <w:rFonts w:eastAsia="Times New Roman" w:cstheme="minorHAnsi"/>
+          <w:b/>
+        </w:rPr>
+        <w:t>Agglomerative Clustering</w:t>
+      </w:r>
+      <w:r>
+        <w:rPr>
+          <w:rFonts w:eastAsia="Times New Roman" w:cstheme="minorHAnsi"/>
+        </w:rPr>
+        <w:t xml:space="preserve">: This hierarchical method builds clusters by merging pairs of clusters iteratively. </w:t>
+      </w:r>
+      <w:r>
+        <w:rPr>
+          <w:rFonts w:eastAsia="Times New Roman" w:cstheme="minorHAnsi"/>
+        </w:rPr>
+        <w:t>Again, w</w:t>
+      </w:r>
+      <w:r>
+        <w:rPr>
+          <w:rFonts w:eastAsia="Times New Roman" w:cstheme="minorHAnsi"/>
+        </w:rPr>
+        <w:t>e set the number of clusters to match the true cluster count.</w:t>
+      </w:r>
+    </w:p>
+    <w:p>
+      <w:pPr>
+        <w:spacing w:before="100" w:beforeAutospacing="1" w:after="100" w:afterAutospacing="1" w:line="240" w:lineRule="auto"/>
+        <w:rPr>
+          <w:rFonts w:eastAsia="Times New Roman" w:cstheme="minorHAnsi"/>
+        </w:rPr>
+      </w:pPr>
+      <w:r>
+        <w:rPr>
+          <w:rFonts w:eastAsia="Times New Roman" w:cstheme="minorHAnsi"/>
+        </w:rPr>
+        <w:t>The results are portrayed below:</w:t>
+      </w:r>
+    </w:p>
+    <w:p>
+      <w:pPr>
+        <w:spacing w:before="100" w:beforeAutospacing="1" w:after="100" w:afterAutospacing="1" w:line="240" w:lineRule="auto"/>
+        <w:rPr>
+          <w:rFonts w:eastAsia="Times New Roman" w:cstheme="minorHAnsi"/>
+        </w:rPr>
+      </w:pPr>
+      <w:r>
+        <w:rPr>
+          <w:rFonts w:eastAsia="Times New Roman" w:cstheme="minorHAnsi"/>
+          <w:noProof/>
+        </w:rPr>
+        <w:drawing>
+          <wp:inline distT="0" distB="0" distL="0" distR="0">
+            <wp:extent cx="5943600" cy="1270000"/>
+            <wp:effectExtent l="0" t="0" r="0" b="6350"/>
+            <wp:docPr id="5" name="Рисунок 5"/>
+            <wp:cNvGraphicFramePr>
+              <a:graphicFrameLocks xmlns:a="http://schemas.openxmlformats.org/drawingml/2006/main" noChangeAspect="1"/>
+            </wp:cNvGraphicFramePr>
+            <a:graphic xmlns:a="http://schemas.openxmlformats.org/drawingml/2006/main">
+              <a:graphicData uri="http://schemas.openxmlformats.org/drawingml/2006/picture">
+                <pic:pic xmlns:pic="http://schemas.openxmlformats.org/drawingml/2006/picture">
+                  <pic:nvPicPr>
+                    <pic:cNvPr id="0" name="kmeans clustering.png"/>
+                    <pic:cNvPicPr/>
+                  </pic:nvPicPr>
+                  <pic:blipFill>
+                    <a:blip r:embed="rId17" cstate="print">
                       <a:extLst>
                         <a:ext uri="{28A0092B-C50C-407E-A947-70E740481C1C}">
                           <a14:useLocalDpi xmlns:a14="http://schemas.microsoft.com/office/drawing/2010/main" val="0"/>
@@ -1206,6 +1172,116 @@
       <w:r>
         <w:rPr>
           <w:rFonts w:eastAsia="Times New Roman" w:cstheme="minorHAnsi"/>
+          <w:noProof/>
+        </w:rPr>
+        <w:drawing>
+          <wp:inline distT="0" distB="0" distL="0" distR="0">
+            <wp:extent cx="5943600" cy="1270000"/>
+            <wp:effectExtent l="0" t="0" r="0" b="6350"/>
+            <wp:docPr id="6" name="Рисунок 6"/>
+            <wp:cNvGraphicFramePr>
+              <a:graphicFrameLocks xmlns:a="http://schemas.openxmlformats.org/drawingml/2006/main" noChangeAspect="1"/>
+            </wp:cNvGraphicFramePr>
+            <a:graphic xmlns:a="http://schemas.openxmlformats.org/drawingml/2006/main">
+              <a:graphicData uri="http://schemas.openxmlformats.org/drawingml/2006/picture">
+                <pic:pic xmlns:pic="http://schemas.openxmlformats.org/drawingml/2006/picture">
+                  <pic:nvPicPr>
+                    <pic:cNvPr id="0" name="guassian mixture model clustering.png"/>
+                    <pic:cNvPicPr/>
+                  </pic:nvPicPr>
+                  <pic:blipFill>
+                    <a:blip r:embed="rId18" cstate="print">
+                      <a:extLst>
+                        <a:ext uri="{28A0092B-C50C-407E-A947-70E740481C1C}">
+                          <a14:useLocalDpi xmlns:a14="http://schemas.microsoft.com/office/drawing/2010/main" val="0"/>
+                        </a:ext>
+                      </a:extLst>
+                    </a:blip>
+                    <a:stretch>
+                      <a:fillRect/>
+                    </a:stretch>
+                  </pic:blipFill>
+                  <pic:spPr>
+                    <a:xfrm>
+                      <a:off x="0" y="0"/>
+                      <a:ext cx="5943600" cy="1270000"/>
+                    </a:xfrm>
+                    <a:prstGeom prst="rect">
+                      <a:avLst/>
+                    </a:prstGeom>
+                  </pic:spPr>
+                </pic:pic>
+              </a:graphicData>
+            </a:graphic>
+          </wp:inline>
+        </w:drawing>
+      </w:r>
+    </w:p>
+    <w:p>
+      <w:pPr>
+        <w:spacing w:before="100" w:beforeAutospacing="1" w:after="100" w:afterAutospacing="1" w:line="240" w:lineRule="auto"/>
+        <w:rPr>
+          <w:rFonts w:eastAsia="Times New Roman" w:cstheme="minorHAnsi"/>
+        </w:rPr>
+      </w:pPr>
+      <w:r>
+        <w:rPr>
+          <w:rFonts w:eastAsia="Times New Roman" w:cstheme="minorHAnsi"/>
+          <w:noProof/>
+        </w:rPr>
+        <w:drawing>
+          <wp:inline distT="0" distB="0" distL="0" distR="0">
+            <wp:extent cx="5943600" cy="1270000"/>
+            <wp:effectExtent l="0" t="0" r="0" b="6350"/>
+            <wp:docPr id="7" name="Рисунок 7"/>
+            <wp:cNvGraphicFramePr>
+              <a:graphicFrameLocks xmlns:a="http://schemas.openxmlformats.org/drawingml/2006/main" noChangeAspect="1"/>
+            </wp:cNvGraphicFramePr>
+            <a:graphic xmlns:a="http://schemas.openxmlformats.org/drawingml/2006/main">
+              <a:graphicData uri="http://schemas.openxmlformats.org/drawingml/2006/picture">
+                <pic:pic xmlns:pic="http://schemas.openxmlformats.org/drawingml/2006/picture">
+                  <pic:nvPicPr>
+                    <pic:cNvPr id="0" name="agglomerative clustering.png"/>
+                    <pic:cNvPicPr/>
+                  </pic:nvPicPr>
+                  <pic:blipFill>
+                    <a:blip r:embed="rId19" cstate="print">
+                      <a:extLst>
+                        <a:ext uri="{28A0092B-C50C-407E-A947-70E740481C1C}">
+                          <a14:useLocalDpi xmlns:a14="http://schemas.microsoft.com/office/drawing/2010/main" val="0"/>
+                        </a:ext>
+                      </a:extLst>
+                    </a:blip>
+                    <a:stretch>
+                      <a:fillRect/>
+                    </a:stretch>
+                  </pic:blipFill>
+                  <pic:spPr>
+                    <a:xfrm>
+                      <a:off x="0" y="0"/>
+                      <a:ext cx="5943600" cy="1270000"/>
+                    </a:xfrm>
+                    <a:prstGeom prst="rect">
+                      <a:avLst/>
+                    </a:prstGeom>
+                  </pic:spPr>
+                </pic:pic>
+              </a:graphicData>
+            </a:graphic>
+          </wp:inline>
+        </w:drawing>
+      </w:r>
+    </w:p>
+    <w:p>
+      <w:pPr>
+        <w:spacing w:before="100" w:beforeAutospacing="1" w:after="100" w:afterAutospacing="1" w:line="240" w:lineRule="auto"/>
+        <w:rPr>
+          <w:rFonts w:eastAsia="Times New Roman" w:cstheme="minorHAnsi"/>
+        </w:rPr>
+      </w:pPr>
+      <w:r>
+        <w:rPr>
+          <w:rFonts w:eastAsia="Times New Roman" w:cstheme="minorHAnsi"/>
         </w:rPr>
         <w:t>Our observations are that, despite the shortcomings that follow with increasing dimensionality of the datasets, all three algorithms were more or less capable of grouping data into meaningful clusters.</w:t>
       </w:r>
@@ -1221,8 +1297,28 @@
         <w:rPr>
           <w:rFonts w:eastAsia="Times New Roman" w:cstheme="minorHAnsi"/>
         </w:rPr>
-        <w:t>The quality of the clustering does nevertheless seem to drop off for the 100-dimensional data, despite us generating these clusters with smaller radiuses. Were we to generate clusters with even bigger radiuses, it is doubtless that the algorithms would have considerable issue with finding meaningful differences between clusters.</w:t>
-      </w:r>
+        <w:t xml:space="preserve">The quality of the clustering does nevertheless seem to drop off for the 100-dimensional data, despite us generating these </w:t>
+      </w:r>
+      <w:r>
+        <w:rPr>
+          <w:rFonts w:eastAsia="Times New Roman" w:cstheme="minorHAnsi"/>
+        </w:rPr>
+        <w:t xml:space="preserve">clusters with smaller radiuses. </w:t>
+      </w:r>
+      <w:r>
+        <w:rPr>
+          <w:rFonts w:eastAsia="Times New Roman" w:cstheme="minorHAnsi"/>
+        </w:rPr>
+        <w:t>Were we to generate clusters with even bigger radiuses, it is doubtless that the algorithms would have considerable issue with finding meaningful differences between clusters.</w:t>
+      </w:r>
+    </w:p>
+    <w:p>
+      <w:pPr>
+        <w:spacing w:before="100" w:beforeAutospacing="1" w:after="100" w:afterAutospacing="1" w:line="240" w:lineRule="auto"/>
+        <w:rPr>
+          <w:rFonts w:eastAsia="Times New Roman" w:cstheme="minorHAnsi"/>
+        </w:rPr>
+      </w:pPr>
     </w:p>
     <w:p>
       <w:pPr>
@@ -1239,6 +1335,7 @@
           <w:b/>
           <w:sz w:val="28"/>
         </w:rPr>
+        <w:lastRenderedPageBreak/>
         <w:t>4. Conclusion</w:t>
       </w:r>
     </w:p>
@@ -1283,13 +1380,87 @@
       </w:r>
     </w:p>
     <w:sectPr>
+      <w:headerReference w:type="first" r:id="rId20"/>
       <w:pgSz w:w="12240" w:h="15840"/>
       <w:pgMar w:top="1440" w:right="1440" w:bottom="1440" w:left="1440" w:header="720" w:footer="720" w:gutter="0"/>
       <w:cols w:space="720"/>
+      <w:titlePg/>
       <w:docGrid w:linePitch="360"/>
     </w:sectPr>
   </w:body>
 </w:document>
+</file>
+
+<file path=word/endnotes.xml><?xml version="1.0" encoding="utf-8"?>
+<w:endnotes xmlns:wpc="http://schemas.microsoft.com/office/word/2010/wordprocessingCanvas" xmlns:mc="http://schemas.openxmlformats.org/markup-compatibility/2006" xmlns:o="urn:schemas-microsoft-com:office:office" xmlns:r="http://schemas.openxmlformats.org/officeDocument/2006/relationships" xmlns:m="http://schemas.openxmlformats.org/officeDocument/2006/math" xmlns:v="urn:schemas-microsoft-com:vml" xmlns:wp14="http://schemas.microsoft.com/office/word/2010/wordprocessingDrawing" xmlns:wp="http://schemas.openxmlformats.org/drawingml/2006/wordprocessingDrawing" xmlns:w10="urn:schemas-microsoft-com:office:word" xmlns:w="http://schemas.openxmlformats.org/wordprocessingml/2006/main" xmlns:w14="http://schemas.microsoft.com/office/word/2010/wordml" xmlns:wpg="http://schemas.microsoft.com/office/word/2010/wordprocessingGroup" xmlns:wpi="http://schemas.microsoft.com/office/word/2010/wordprocessingInk" xmlns:wne="http://schemas.microsoft.com/office/word/2006/wordml" xmlns:wps="http://schemas.microsoft.com/office/word/2010/wordprocessingShape" mc:Ignorable="w14 wp14">
+  <w:endnote w:type="separator" w:id="-1">
+    <w:p>
+      <w:pPr>
+        <w:spacing w:after="0" w:line="240" w:lineRule="auto"/>
+      </w:pPr>
+      <w:r>
+        <w:separator/>
+      </w:r>
+    </w:p>
+  </w:endnote>
+  <w:endnote w:type="continuationSeparator" w:id="0">
+    <w:p>
+      <w:pPr>
+        <w:spacing w:after="0" w:line="240" w:lineRule="auto"/>
+      </w:pPr>
+      <w:r>
+        <w:continuationSeparator/>
+      </w:r>
+    </w:p>
+  </w:endnote>
+</w:endnotes>
+</file>
+
+<file path=word/footnotes.xml><?xml version="1.0" encoding="utf-8"?>
+<w:footnotes xmlns:wpc="http://schemas.microsoft.com/office/word/2010/wordprocessingCanvas" xmlns:mc="http://schemas.openxmlformats.org/markup-compatibility/2006" xmlns:o="urn:schemas-microsoft-com:office:office" xmlns:r="http://schemas.openxmlformats.org/officeDocument/2006/relationships" xmlns:m="http://schemas.openxmlformats.org/officeDocument/2006/math" xmlns:v="urn:schemas-microsoft-com:vml" xmlns:wp14="http://schemas.microsoft.com/office/word/2010/wordprocessingDrawing" xmlns:wp="http://schemas.openxmlformats.org/drawingml/2006/wordprocessingDrawing" xmlns:w10="urn:schemas-microsoft-com:office:word" xmlns:w="http://schemas.openxmlformats.org/wordprocessingml/2006/main" xmlns:w14="http://schemas.microsoft.com/office/word/2010/wordml" xmlns:wpg="http://schemas.microsoft.com/office/word/2010/wordprocessingGroup" xmlns:wpi="http://schemas.microsoft.com/office/word/2010/wordprocessingInk" xmlns:wne="http://schemas.microsoft.com/office/word/2006/wordml" xmlns:wps="http://schemas.microsoft.com/office/word/2010/wordprocessingShape" mc:Ignorable="w14 wp14">
+  <w:footnote w:type="separator" w:id="-1">
+    <w:p>
+      <w:pPr>
+        <w:spacing w:after="0" w:line="240" w:lineRule="auto"/>
+      </w:pPr>
+      <w:r>
+        <w:separator/>
+      </w:r>
+    </w:p>
+  </w:footnote>
+  <w:footnote w:type="continuationSeparator" w:id="0">
+    <w:p>
+      <w:pPr>
+        <w:spacing w:after="0" w:line="240" w:lineRule="auto"/>
+      </w:pPr>
+      <w:r>
+        <w:continuationSeparator/>
+      </w:r>
+    </w:p>
+  </w:footnote>
+</w:footnotes>
+</file>
+
+<file path=word/header1.xml><?xml version="1.0" encoding="utf-8"?>
+<w:hdr xmlns:wpc="http://schemas.microsoft.com/office/word/2010/wordprocessingCanvas" xmlns:mc="http://schemas.openxmlformats.org/markup-compatibility/2006" xmlns:o="urn:schemas-microsoft-com:office:office" xmlns:r="http://schemas.openxmlformats.org/officeDocument/2006/relationships" xmlns:m="http://schemas.openxmlformats.org/officeDocument/2006/math" xmlns:v="urn:schemas-microsoft-com:vml" xmlns:wp14="http://schemas.microsoft.com/office/word/2010/wordprocessingDrawing" xmlns:wp="http://schemas.openxmlformats.org/drawingml/2006/wordprocessingDrawing" xmlns:w10="urn:schemas-microsoft-com:office:word" xmlns:w="http://schemas.openxmlformats.org/wordprocessingml/2006/main" xmlns:w14="http://schemas.microsoft.com/office/word/2010/wordml" xmlns:wpg="http://schemas.microsoft.com/office/word/2010/wordprocessingGroup" xmlns:wpi="http://schemas.microsoft.com/office/word/2010/wordprocessingInk" xmlns:wne="http://schemas.microsoft.com/office/word/2006/wordml" xmlns:wps="http://schemas.microsoft.com/office/word/2010/wordprocessingShape" mc:Ignorable="w14 wp14">
+  <w:p>
+    <w:pPr>
+      <w:pStyle w:val="a9"/>
+      <w:jc w:val="center"/>
+      <w:rPr>
+        <w:b/>
+        <w:sz w:val="36"/>
+      </w:rPr>
+    </w:pPr>
+    <w:r>
+      <w:rPr>
+        <w:b/>
+        <w:sz w:val="36"/>
+      </w:rPr>
+      <w:t>MLPCD, Assignment 1: Curse of Dimensionality</w:t>
+    </w:r>
+  </w:p>
+</w:hdr>
 </file>
 
 <file path=word/numbering.xml><?xml version="1.0" encoding="utf-8"?>
@@ -1887,6 +2058,50 @@
       <w:szCs w:val="16"/>
     </w:rPr>
   </w:style>
+  <w:style w:type="paragraph" w:styleId="a9">
+    <w:name w:val="header"/>
+    <w:basedOn w:val="a"/>
+    <w:link w:val="aa"/>
+    <w:uiPriority w:val="99"/>
+    <w:unhideWhenUsed/>
+    <w:rsid w:val="002A05AB"/>
+    <w:pPr>
+      <w:tabs>
+        <w:tab w:val="center" w:pos="4680"/>
+        <w:tab w:val="right" w:pos="9360"/>
+      </w:tabs>
+      <w:spacing w:after="0" w:line="240" w:lineRule="auto"/>
+    </w:pPr>
+  </w:style>
+  <w:style w:type="character" w:customStyle="1" w:styleId="aa">
+    <w:name w:val="Верхний колонтитул Знак"/>
+    <w:basedOn w:val="a0"/>
+    <w:link w:val="a9"/>
+    <w:uiPriority w:val="99"/>
+    <w:rsid w:val="002A05AB"/>
+  </w:style>
+  <w:style w:type="paragraph" w:styleId="ab">
+    <w:name w:val="footer"/>
+    <w:basedOn w:val="a"/>
+    <w:link w:val="ac"/>
+    <w:uiPriority w:val="99"/>
+    <w:unhideWhenUsed/>
+    <w:rsid w:val="002A05AB"/>
+    <w:pPr>
+      <w:tabs>
+        <w:tab w:val="center" w:pos="4680"/>
+        <w:tab w:val="right" w:pos="9360"/>
+      </w:tabs>
+      <w:spacing w:after="0" w:line="240" w:lineRule="auto"/>
+    </w:pPr>
+  </w:style>
+  <w:style w:type="character" w:customStyle="1" w:styleId="ac">
+    <w:name w:val="Нижний колонтитул Знак"/>
+    <w:basedOn w:val="a0"/>
+    <w:link w:val="ab"/>
+    <w:uiPriority w:val="99"/>
+    <w:rsid w:val="002A05AB"/>
+  </w:style>
 </w:styles>
 </file>
 
@@ -2155,6 +2370,50 @@
       <w:sz w:val="16"/>
       <w:szCs w:val="16"/>
     </w:rPr>
+  </w:style>
+  <w:style w:type="paragraph" w:styleId="a9">
+    <w:name w:val="header"/>
+    <w:basedOn w:val="a"/>
+    <w:link w:val="aa"/>
+    <w:uiPriority w:val="99"/>
+    <w:unhideWhenUsed/>
+    <w:rsid w:val="002A05AB"/>
+    <w:pPr>
+      <w:tabs>
+        <w:tab w:val="center" w:pos="4680"/>
+        <w:tab w:val="right" w:pos="9360"/>
+      </w:tabs>
+      <w:spacing w:after="0" w:line="240" w:lineRule="auto"/>
+    </w:pPr>
+  </w:style>
+  <w:style w:type="character" w:customStyle="1" w:styleId="aa">
+    <w:name w:val="Верхний колонтитул Знак"/>
+    <w:basedOn w:val="a0"/>
+    <w:link w:val="a9"/>
+    <w:uiPriority w:val="99"/>
+    <w:rsid w:val="002A05AB"/>
+  </w:style>
+  <w:style w:type="paragraph" w:styleId="ab">
+    <w:name w:val="footer"/>
+    <w:basedOn w:val="a"/>
+    <w:link w:val="ac"/>
+    <w:uiPriority w:val="99"/>
+    <w:unhideWhenUsed/>
+    <w:rsid w:val="002A05AB"/>
+    <w:pPr>
+      <w:tabs>
+        <w:tab w:val="center" w:pos="4680"/>
+        <w:tab w:val="right" w:pos="9360"/>
+      </w:tabs>
+      <w:spacing w:after="0" w:line="240" w:lineRule="auto"/>
+    </w:pPr>
+  </w:style>
+  <w:style w:type="character" w:customStyle="1" w:styleId="ac">
+    <w:name w:val="Нижний колонтитул Знак"/>
+    <w:basedOn w:val="a0"/>
+    <w:link w:val="ab"/>
+    <w:uiPriority w:val="99"/>
+    <w:rsid w:val="002A05AB"/>
   </w:style>
 </w:styles>
 </file>

</xml_diff>